<commit_message>
Got sprites for level and sounds imported
</commit_message>
<xml_diff>
--- a/Lab_3/Lab 3 One Button Platformer.docx
+++ b/Lab_3/Lab 3 One Button Platformer.docx
@@ -8,7 +8,18 @@
         <w:jc w:val="center"/>
       </w:pPr>
       <w:r>
-        <w:t>Design platform game level.</w:t>
+        <w:t xml:space="preserve">Badly </w:t>
+      </w:r>
+      <w:proofErr w:type="gramStart"/>
+      <w:r>
+        <w:t>Drawn  One</w:t>
+      </w:r>
+      <w:proofErr w:type="gramEnd"/>
+      <w:r>
+        <w:t xml:space="preserve"> Button </w:t>
+      </w:r>
+      <w:r>
+        <w:t>platform game level.</w:t>
       </w:r>
     </w:p>
     <w:p>
@@ -57,6 +68,19 @@
       </w:r>
     </w:p>
     <w:p>
+      <w:pPr>
+        <w:rPr>
+          <w:b/>
+        </w:rPr>
+      </w:pPr>
+      <w:r>
+        <w:rPr>
+          <w:b/>
+        </w:rPr>
+        <w:t>(10 %)</w:t>
+      </w:r>
+    </w:p>
+    <w:p>
       <w:r>
         <w:t xml:space="preserve">Add and goal tile. </w:t>
       </w:r>
@@ -65,26 +89,399 @@
       </w:r>
       <w:r>
         <w:t xml:space="preserve"> complete when goal is reached)</w:t>
+      </w:r>
+    </w:p>
+    <w:p>
+      <w:r>
+        <w:t>Add at least 2 more tile types.</w:t>
+      </w:r>
+    </w:p>
+    <w:p>
+      <w:pPr>
+        <w:rPr>
+          <w:b/>
+        </w:rPr>
+      </w:pPr>
+      <w:r>
+        <w:rPr>
+          <w:b/>
+        </w:rPr>
+        <w:t>(</w:t>
+      </w:r>
+      <w:r>
+        <w:rPr>
+          <w:b/>
+        </w:rPr>
+        <w:t>1</w:t>
+      </w:r>
+      <w:r>
+        <w:rPr>
+          <w:b/>
+        </w:rPr>
+        <w:t>0 %)</w:t>
+      </w:r>
+    </w:p>
+    <w:p/>
+    <w:p/>
+    <w:p>
+      <w:pPr>
+        <w:rPr>
+          <w:b/>
+        </w:rPr>
+      </w:pPr>
+      <w:r>
+        <w:rPr>
+          <w:b/>
+        </w:rPr>
+        <w:t>Part 2</w:t>
+      </w:r>
+    </w:p>
+    <w:p/>
+    <w:p>
+      <w:r>
+        <w:rPr>
+          <w:noProof/>
+        </w:rPr>
+        <w:drawing>
+          <wp:inline distT="0" distB="0" distL="0" distR="0" wp14:anchorId="071A2317" wp14:editId="10C0DA96">
+            <wp:extent cx="5724525" cy="4295775"/>
+            <wp:effectExtent l="0" t="0" r="9525" b="9525"/>
+            <wp:docPr id="1" name="Picture 1"/>
+            <wp:cNvGraphicFramePr>
+              <a:graphicFrameLocks xmlns:a="http://schemas.openxmlformats.org/drawingml/2006/main" noChangeAspect="1"/>
+            </wp:cNvGraphicFramePr>
+            <a:graphic xmlns:a="http://schemas.openxmlformats.org/drawingml/2006/main">
+              <a:graphicData uri="http://schemas.openxmlformats.org/drawingml/2006/picture">
+                <pic:pic xmlns:pic="http://schemas.openxmlformats.org/drawingml/2006/picture">
+                  <pic:nvPicPr>
+                    <pic:cNvPr id="0" name="Picture 1"/>
+                    <pic:cNvPicPr>
+                      <a:picLocks noChangeAspect="1" noChangeArrowheads="1"/>
+                    </pic:cNvPicPr>
+                  </pic:nvPicPr>
+                  <pic:blipFill>
+                    <a:blip r:embed="rId7" cstate="print">
+                      <a:extLst>
+                        <a:ext uri="{28A0092B-C50C-407E-A947-70E740481C1C}">
+                          <a14:useLocalDpi xmlns:a14="http://schemas.microsoft.com/office/drawing/2010/main" val="0"/>
+                        </a:ext>
+                      </a:extLst>
+                    </a:blip>
+                    <a:srcRect/>
+                    <a:stretch>
+                      <a:fillRect/>
+                    </a:stretch>
+                  </pic:blipFill>
+                  <pic:spPr bwMode="auto">
+                    <a:xfrm>
+                      <a:off x="0" y="0"/>
+                      <a:ext cx="5724525" cy="4295775"/>
+                    </a:xfrm>
+                    <a:prstGeom prst="rect">
+                      <a:avLst/>
+                    </a:prstGeom>
+                    <a:noFill/>
+                    <a:ln>
+                      <a:noFill/>
+                    </a:ln>
+                  </pic:spPr>
+                </pic:pic>
+              </a:graphicData>
+            </a:graphic>
+          </wp:inline>
+        </w:drawing>
+      </w:r>
+    </w:p>
+    <w:p>
+      <w:r>
+        <w:lastRenderedPageBreak/>
+        <w:t>Replace rectangles with sprites.</w:t>
+      </w:r>
+    </w:p>
+    <w:p>
+      <w:r>
+        <w:t xml:space="preserve">All sprites must be hand drawn. Draw the body and limbs of your character on paper as above. Cut out the body and limbs. For each animation frame arrange them in a pose and take a photo of them. Copy the image to computer, remove the background </w:t>
+      </w:r>
+      <w:proofErr w:type="gramStart"/>
+      <w:r>
+        <w:t xml:space="preserve">( </w:t>
+      </w:r>
+      <w:r>
+        <w:t>https://www.remove.bg/</w:t>
+      </w:r>
+      <w:proofErr w:type="gramEnd"/>
+      <w:r>
+        <w:t xml:space="preserve"> ) </w:t>
+      </w:r>
+      <w:r>
+        <w:t>r</w:t>
+      </w:r>
+      <w:r>
+        <w:t>epeat for each animation frame. Add frame to a sprite sheet image</w:t>
+      </w:r>
+      <w:r>
+        <w:t>.</w:t>
+      </w:r>
+    </w:p>
+    <w:p>
+      <w:r>
+        <w:t>Using the running stickman frames as refer</w:t>
+      </w:r>
+      <w:r>
+        <w:t>ence.</w:t>
+      </w:r>
+      <w:r>
+        <w:rPr>
+          <w:noProof/>
+        </w:rPr>
+        <w:drawing>
+          <wp:inline distT="0" distB="0" distL="0" distR="0" wp14:anchorId="3BC9B8F4" wp14:editId="299BDFB5">
+            <wp:extent cx="5724525" cy="2628900"/>
+            <wp:effectExtent l="0" t="0" r="9525" b="0"/>
+            <wp:docPr id="2" name="Picture 2"/>
+            <wp:cNvGraphicFramePr>
+              <a:graphicFrameLocks xmlns:a="http://schemas.openxmlformats.org/drawingml/2006/main" noChangeAspect="1"/>
+            </wp:cNvGraphicFramePr>
+            <a:graphic xmlns:a="http://schemas.openxmlformats.org/drawingml/2006/main">
+              <a:graphicData uri="http://schemas.openxmlformats.org/drawingml/2006/picture">
+                <pic:pic xmlns:pic="http://schemas.openxmlformats.org/drawingml/2006/picture">
+                  <pic:nvPicPr>
+                    <pic:cNvPr id="0" name="Picture 2"/>
+                    <pic:cNvPicPr>
+                      <a:picLocks noChangeAspect="1" noChangeArrowheads="1"/>
+                    </pic:cNvPicPr>
+                  </pic:nvPicPr>
+                  <pic:blipFill>
+                    <a:blip r:embed="rId8" cstate="print">
+                      <a:extLst>
+                        <a:ext uri="{28A0092B-C50C-407E-A947-70E740481C1C}">
+                          <a14:useLocalDpi xmlns:a14="http://schemas.microsoft.com/office/drawing/2010/main" val="0"/>
+                        </a:ext>
+                      </a:extLst>
+                    </a:blip>
+                    <a:srcRect/>
+                    <a:stretch>
+                      <a:fillRect/>
+                    </a:stretch>
+                  </pic:blipFill>
+                  <pic:spPr bwMode="auto">
+                    <a:xfrm>
+                      <a:off x="0" y="0"/>
+                      <a:ext cx="5724525" cy="2628900"/>
+                    </a:xfrm>
+                    <a:prstGeom prst="rect">
+                      <a:avLst/>
+                    </a:prstGeom>
+                    <a:noFill/>
+                    <a:ln>
+                      <a:noFill/>
+                    </a:ln>
+                  </pic:spPr>
+                </pic:pic>
+              </a:graphicData>
+            </a:graphic>
+          </wp:inline>
+        </w:drawing>
+      </w:r>
+    </w:p>
+    <w:p/>
+    <w:p/>
+    <w:p>
+      <w:r>
+        <w:t>Add a jumping and falling animation.</w:t>
+      </w:r>
+    </w:p>
+    <w:p/>
+    <w:p>
+      <w:r>
+        <w:t>Draw the tiles also on paper.</w:t>
+      </w:r>
+    </w:p>
+    <w:p>
+      <w:pPr>
+        <w:rPr>
+          <w:b/>
+        </w:rPr>
+      </w:pPr>
+      <w:r>
+        <w:rPr>
+          <w:b/>
+        </w:rPr>
+        <w:t>(</w:t>
+      </w:r>
+      <w:r>
+        <w:rPr>
+          <w:b/>
+        </w:rPr>
+        <w:t>40</w:t>
+      </w:r>
+      <w:r>
+        <w:rPr>
+          <w:b/>
+        </w:rPr>
+        <w:t>%)</w:t>
+      </w:r>
+    </w:p>
+    <w:p/>
+    <w:p>
+      <w:pPr>
+        <w:rPr>
+          <w:b/>
+        </w:rPr>
+      </w:pPr>
+      <w:r>
+        <w:rPr>
+          <w:b/>
+        </w:rPr>
+        <w:t>Sound:</w:t>
+      </w:r>
+    </w:p>
+    <w:p>
+      <w:r>
+        <w:t>Sound Effects and narration or vocals. All sounds in the game must be create with your voice.</w:t>
+      </w:r>
+    </w:p>
+    <w:p>
+      <w:pPr>
+        <w:rPr>
+          <w:b/>
+        </w:rPr>
+      </w:pPr>
+      <w:r>
+        <w:rPr>
+          <w:b/>
+        </w:rPr>
+        <w:t>(</w:t>
+      </w:r>
+      <w:r>
+        <w:rPr>
+          <w:b/>
+        </w:rPr>
+        <w:t>10</w:t>
+      </w:r>
+      <w:r>
+        <w:rPr>
+          <w:b/>
+        </w:rPr>
+        <w:t xml:space="preserve"> %)</w:t>
+      </w:r>
+    </w:p>
+    <w:p/>
+    <w:p>
+      <w:r>
+        <w:t>Design the level so that it is a playable game. Require the player to have a level of skill to pass the level.</w:t>
+      </w:r>
+    </w:p>
+    <w:p>
+      <w:pPr>
+        <w:rPr>
+          <w:b/>
+        </w:rPr>
+      </w:pPr>
+      <w:r>
+        <w:rPr>
+          <w:b/>
+        </w:rPr>
+        <w:t>(</w:t>
+      </w:r>
+      <w:r>
+        <w:rPr>
+          <w:b/>
+        </w:rPr>
+        <w:t>1</w:t>
+      </w:r>
+      <w:r>
+        <w:rPr>
+          <w:b/>
+        </w:rPr>
+        <w:t>0 %)</w:t>
+      </w:r>
+    </w:p>
+    <w:p>
+      <w:pPr>
+        <w:rPr>
+          <w:b/>
+        </w:rPr>
+      </w:pPr>
+    </w:p>
+    <w:p>
+      <w:r>
+        <w:t>Extra</w:t>
+      </w:r>
+      <w:r>
+        <w:t xml:space="preserve"> Features:</w:t>
+      </w:r>
+    </w:p>
+    <w:p>
+      <w:r>
+        <w:t>Examples;</w:t>
       </w:r>
       <w:bookmarkStart w:id="0" w:name="_GoBack"/>
       <w:bookmarkEnd w:id="0"/>
     </w:p>
     <w:p>
       <w:r>
-        <w:t>Add at least 2 more tile types.</w:t>
-      </w:r>
+        <w:lastRenderedPageBreak/>
+        <w:t>Another Level.</w:t>
+      </w:r>
+    </w:p>
+    <w:p>
+      <w:r>
+        <w:t>More animations</w:t>
+      </w:r>
+    </w:p>
+    <w:p>
+      <w:r>
+        <w:t xml:space="preserve">Extra animated characters </w:t>
+      </w:r>
+      <w:proofErr w:type="gramStart"/>
+      <w:r>
+        <w:t>( walking</w:t>
+      </w:r>
+      <w:proofErr w:type="gramEnd"/>
+      <w:r>
+        <w:t xml:space="preserve"> on platforms)</w:t>
+      </w:r>
+    </w:p>
+    <w:p>
+      <w:pPr>
+        <w:rPr>
+          <w:b/>
+        </w:rPr>
+      </w:pPr>
+      <w:r>
+        <w:rPr>
+          <w:b/>
+        </w:rPr>
+        <w:t>(</w:t>
+      </w:r>
+      <w:r>
+        <w:rPr>
+          <w:b/>
+        </w:rPr>
+        <w:t>2</w:t>
+      </w:r>
+      <w:r>
+        <w:rPr>
+          <w:b/>
+        </w:rPr>
+        <w:t>0</w:t>
+      </w:r>
+      <w:r>
+        <w:rPr>
+          <w:b/>
+        </w:rPr>
+        <w:t>%)</w:t>
+      </w:r>
+    </w:p>
+    <w:p>
+      <w:pPr>
+        <w:rPr>
+          <w:b/>
+        </w:rPr>
+      </w:pPr>
     </w:p>
     <w:p/>
-    <w:p>
-      <w:r>
-        <w:t>Design the level so that it is a playable game. Require the player to have a level of skill to pass the level.</w:t>
-      </w:r>
-    </w:p>
-    <w:p>
-      <w:r>
-        <w:t>Only use rectangles!</w:t>
-      </w:r>
-    </w:p>
     <w:p/>
     <w:p/>
     <w:sectPr>
@@ -1067,16 +1464,8 @@
 <file path=customXml/itemProps1.xml><?xml version="1.0" encoding="utf-8"?>
 <ds:datastoreItem xmlns:ds="http://schemas.openxmlformats.org/officeDocument/2006/customXml" ds:itemID="{28FDC01C-7ABF-4CF2-9AF7-FE3B7182B0AB}">
   <ds:schemaRefs>
-    <ds:schemaRef ds:uri="http://purl.org/dc/terms/"/>
-    <ds:schemaRef ds:uri="http://schemas.microsoft.com/office/2006/documentManagement/types"/>
-    <ds:schemaRef ds:uri="1cc5d177-1d67-41d1-8379-54ed6d5312ae"/>
-    <ds:schemaRef ds:uri="faf2d6e9-ab54-4e1d-81bb-d73dc9639351"/>
-    <ds:schemaRef ds:uri="http://www.w3.org/XML/1998/namespace"/>
-    <ds:schemaRef ds:uri="http://purl.org/dc/elements/1.1/"/>
     <ds:schemaRef ds:uri="http://schemas.microsoft.com/office/2006/metadata/properties"/>
     <ds:schemaRef ds:uri="http://schemas.microsoft.com/office/infopath/2007/PartnerControls"/>
-    <ds:schemaRef ds:uri="http://schemas.openxmlformats.org/package/2006/metadata/core-properties"/>
-    <ds:schemaRef ds:uri="http://purl.org/dc/dcmitype/"/>
   </ds:schemaRefs>
 </ds:datastoreItem>
 </file>

</xml_diff>